<commit_message>
Added game desgin document
-added game design document
</commit_message>
<xml_diff>
--- a/Documentatie/Game Design Document/Game Design Document.docx
+++ b/Documentatie/Game Design Document/Game Design Document.docx
@@ -5668,7 +5668,36 @@
       </w:r>
       <w:bookmarkEnd w:id="26"/>
     </w:p>
-    <w:p/>
+    <w:p>
+      <w:r>
+        <w:t>AI.</w:t>
+      </w:r>
+    </w:p>
+    <w:p>
+      <w:r>
+        <w:t>Pokemon Clone.</w:t>
+      </w:r>
+    </w:p>
+    <w:p>
+      <w:r>
+        <w:t>2D Map</w:t>
+      </w:r>
+    </w:p>
+    <w:p>
+      <w:r>
+        <w:t>One large map.</w:t>
+      </w:r>
+    </w:p>
+    <w:p>
+      <w:r>
+        <w:t>Keyboard and mouse control.</w:t>
+      </w:r>
+    </w:p>
+    <w:p>
+      <w:r>
+        <w:t>Smooth 2D graphics.</w:t>
+      </w:r>
+    </w:p>
     <w:p>
       <w:pPr>
         <w:rPr>
@@ -5695,7 +5724,30 @@
     </w:p>
     <w:p/>
     <w:p>
-      <w:bookmarkStart w:id="28" w:name="_Toc426902191"/>
+      <w:r>
+        <w:t>Easy to control.</w:t>
+      </w:r>
+      <w:bookmarkStart w:id="28" w:name="_GoBack"/>
+      <w:bookmarkEnd w:id="28"/>
+    </w:p>
+    <w:p>
+      <w:r>
+        <w:t>Battles against AI.</w:t>
+      </w:r>
+    </w:p>
+    <w:p>
+      <w:r>
+        <w:t>Lots of action.</w:t>
+      </w:r>
+    </w:p>
+    <w:p>
+      <w:r>
+        <w:t>Possibility to recruit programmons.</w:t>
+      </w:r>
+    </w:p>
+    <w:p/>
+    <w:p>
+      <w:bookmarkStart w:id="29" w:name="_Toc426902191"/>
       <w:r>
         <w:br w:type="page"/>
       </w:r>
@@ -5707,17 +5759,15 @@
         <w:rPr>
           <w:rFonts w:ascii="Bookman Old Style" w:hAnsi="Bookman Old Style"/>
           <w:sz w:val="40"/>
-          <w:lang w:val="nl-NL"/>
-        </w:rPr>
-      </w:pPr>
-      <w:bookmarkStart w:id="29" w:name="_Toc426902193"/>
+        </w:rPr>
+      </w:pPr>
       <w:bookmarkStart w:id="30" w:name="_Toc157247469"/>
-      <w:bookmarkEnd w:id="28"/>
+      <w:bookmarkStart w:id="31" w:name="_Toc426902193"/>
+      <w:bookmarkEnd w:id="29"/>
       <w:r>
         <w:rPr>
           <w:rFonts w:ascii="Bookman Old Style" w:hAnsi="Bookman Old Style"/>
           <w:sz w:val="40"/>
-          <w:lang w:val="nl-NL"/>
         </w:rPr>
         <w:lastRenderedPageBreak/>
         <w:t>The Game World</w:t>
@@ -5728,7 +5778,6 @@
       <w:pPr>
         <w:rPr>
           <w:rFonts w:ascii="Bookman Old Style" w:hAnsi="Bookman Old Style"/>
-          <w:lang w:val="nl-NL"/>
         </w:rPr>
       </w:pPr>
     </w:p>
@@ -5739,14 +5788,12 @@
         <w:rPr>
           <w:rFonts w:ascii="Bookman Old Style" w:hAnsi="Bookman Old Style"/>
           <w:sz w:val="28"/>
-          <w:lang w:val="nl-NL"/>
         </w:rPr>
       </w:pPr>
       <w:r>
         <w:rPr>
           <w:rFonts w:ascii="Bookman Old Style" w:hAnsi="Bookman Old Style"/>
           <w:sz w:val="28"/>
-          <w:lang w:val="nl-NL"/>
         </w:rPr>
         <w:t>Overview</w:t>
       </w:r>
@@ -5755,7 +5802,6 @@
       <w:pPr>
         <w:rPr>
           <w:rFonts w:ascii="Bookman Old Style" w:hAnsi="Bookman Old Style"/>
-          <w:lang w:val="nl-NL"/>
         </w:rPr>
       </w:pPr>
     </w:p>
@@ -5797,8 +5843,8 @@
           <w:lang w:val="en-GB"/>
         </w:rPr>
       </w:pPr>
-      <w:bookmarkStart w:id="31" w:name="_Toc426902192"/>
-      <w:bookmarkStart w:id="32" w:name="_Toc157247471"/>
+      <w:bookmarkStart w:id="32" w:name="_Toc426902192"/>
+      <w:bookmarkStart w:id="33" w:name="_Toc157247471"/>
       <w:r>
         <w:rPr>
           <w:rFonts w:ascii="Bookman Old Style" w:hAnsi="Bookman Old Style"/>
@@ -5807,8 +5853,8 @@
         </w:rPr>
         <w:t>The Physical World</w:t>
       </w:r>
-      <w:bookmarkEnd w:id="31"/>
       <w:bookmarkEnd w:id="32"/>
+      <w:bookmarkEnd w:id="33"/>
     </w:p>
     <w:p>
       <w:pPr>
@@ -5828,7 +5874,7 @@
           <w:lang w:val="en-GB"/>
         </w:rPr>
       </w:pPr>
-      <w:bookmarkStart w:id="33" w:name="_Toc157247472"/>
+      <w:bookmarkStart w:id="34" w:name="_Toc157247472"/>
       <w:r>
         <w:rPr>
           <w:rFonts w:ascii="Bookman Old Style" w:hAnsi="Bookman Old Style"/>
@@ -5837,7 +5883,7 @@
         </w:rPr>
         <w:t>Key Locations</w:t>
       </w:r>
-      <w:bookmarkEnd w:id="33"/>
+      <w:bookmarkEnd w:id="34"/>
     </w:p>
     <w:p>
       <w:pPr>
@@ -5891,7 +5937,7 @@
           <w:lang w:val="nl-NL"/>
         </w:rPr>
       </w:pPr>
-      <w:bookmarkStart w:id="34" w:name="_Toc157247473"/>
+      <w:bookmarkStart w:id="35" w:name="_Toc157247473"/>
       <w:r>
         <w:rPr>
           <w:rFonts w:ascii="Bookman Old Style" w:hAnsi="Bookman Old Style"/>
@@ -5900,7 +5946,7 @@
         </w:rPr>
         <w:t>Travel</w:t>
       </w:r>
-      <w:bookmarkEnd w:id="34"/>
+      <w:bookmarkEnd w:id="35"/>
     </w:p>
     <w:p>
       <w:pPr>
@@ -5951,7 +5997,7 @@
           <w:lang w:val="nl-NL"/>
         </w:rPr>
       </w:pPr>
-      <w:bookmarkStart w:id="35" w:name="_Toc157247474"/>
+      <w:bookmarkStart w:id="36" w:name="_Toc157247474"/>
       <w:r>
         <w:rPr>
           <w:rFonts w:ascii="Bookman Old Style" w:hAnsi="Bookman Old Style"/>
@@ -5960,7 +6006,7 @@
         </w:rPr>
         <w:t>Scale</w:t>
       </w:r>
-      <w:bookmarkEnd w:id="35"/>
+      <w:bookmarkEnd w:id="36"/>
     </w:p>
     <w:p>
       <w:pPr>
@@ -6009,7 +6055,7 @@
           <w:lang w:val="nl-NL"/>
         </w:rPr>
       </w:pPr>
-      <w:bookmarkStart w:id="36" w:name="_Toc157247475"/>
+      <w:bookmarkStart w:id="37" w:name="_Toc157247475"/>
       <w:r>
         <w:rPr>
           <w:rFonts w:ascii="Bookman Old Style" w:hAnsi="Bookman Old Style"/>
@@ -6018,7 +6064,7 @@
         </w:rPr>
         <w:t>Objects</w:t>
       </w:r>
-      <w:bookmarkEnd w:id="36"/>
+      <w:bookmarkEnd w:id="37"/>
     </w:p>
     <w:p>
       <w:pPr>
@@ -6067,7 +6113,7 @@
           <w:lang w:val="en-GB"/>
         </w:rPr>
       </w:pPr>
-      <w:bookmarkStart w:id="37" w:name="_Toc157247476"/>
+      <w:bookmarkStart w:id="38" w:name="_Toc157247476"/>
       <w:r>
         <w:rPr>
           <w:rFonts w:ascii="Bookman Old Style" w:hAnsi="Bookman Old Style"/>
@@ -6076,7 +6122,7 @@
         </w:rPr>
         <w:t>Day and Night</w:t>
       </w:r>
-      <w:bookmarkEnd w:id="37"/>
+      <w:bookmarkEnd w:id="38"/>
     </w:p>
     <w:p>
       <w:pPr>
@@ -6125,7 +6171,7 @@
           <w:lang w:val="en-GB"/>
         </w:rPr>
       </w:pPr>
-      <w:bookmarkStart w:id="38" w:name="_Toc157247477"/>
+      <w:bookmarkStart w:id="39" w:name="_Toc157247477"/>
       <w:r>
         <w:rPr>
           <w:rFonts w:ascii="Bookman Old Style" w:hAnsi="Bookman Old Style"/>
@@ -6134,7 +6180,7 @@
         </w:rPr>
         <w:t>Time</w:t>
       </w:r>
-      <w:bookmarkEnd w:id="38"/>
+      <w:bookmarkEnd w:id="39"/>
     </w:p>
     <w:p>
       <w:pPr>
@@ -6169,7 +6215,7 @@
         </w:rPr>
         <w:br w:type="page"/>
       </w:r>
-      <w:bookmarkEnd w:id="29"/>
+      <w:bookmarkEnd w:id="31"/>
       <w:r>
         <w:rPr>
           <w:rFonts w:ascii="Bookman Old Style" w:hAnsi="Bookman Old Style"/>
@@ -6199,7 +6245,7 @@
           <w:lang w:val="nl-NL"/>
         </w:rPr>
       </w:pPr>
-      <w:bookmarkStart w:id="39" w:name="_Toc157247478"/>
+      <w:bookmarkStart w:id="40" w:name="_Toc157247478"/>
       <w:r>
         <w:rPr>
           <w:rFonts w:ascii="Bookman Old Style" w:hAnsi="Bookman Old Style"/>
@@ -6208,7 +6254,7 @@
         </w:rPr>
         <w:t>Overview</w:t>
       </w:r>
-      <w:bookmarkEnd w:id="39"/>
+      <w:bookmarkEnd w:id="40"/>
     </w:p>
     <w:p>
       <w:pPr>
@@ -6265,7 +6311,7 @@
           <w:lang w:val="nl-NL"/>
         </w:rPr>
       </w:pPr>
-      <w:bookmarkStart w:id="40" w:name="_Toc157247479"/>
+      <w:bookmarkStart w:id="41" w:name="_Toc157247479"/>
       <w:r>
         <w:rPr>
           <w:rFonts w:ascii="Bookman Old Style" w:hAnsi="Bookman Old Style"/>
@@ -6274,7 +6320,7 @@
         </w:rPr>
         <w:t>2D/3D Rendering</w:t>
       </w:r>
-      <w:bookmarkEnd w:id="40"/>
+      <w:bookmarkEnd w:id="41"/>
     </w:p>
     <w:p>
       <w:pPr>
@@ -6312,7 +6358,7 @@
           <w:lang w:val="nl-NL"/>
         </w:rPr>
       </w:pPr>
-      <w:bookmarkStart w:id="41" w:name="_Toc426902194"/>
+      <w:bookmarkStart w:id="42" w:name="_Toc426902194"/>
     </w:p>
     <w:p>
       <w:pPr>
@@ -6324,9 +6370,9 @@
           <w:lang w:val="nl-NL"/>
         </w:rPr>
       </w:pPr>
-      <w:bookmarkStart w:id="42" w:name="_Toc157247480"/>
-      <w:bookmarkStart w:id="43" w:name="_Toc426902195"/>
-      <w:bookmarkEnd w:id="41"/>
+      <w:bookmarkStart w:id="43" w:name="_Toc157247480"/>
+      <w:bookmarkStart w:id="44" w:name="_Toc426902195"/>
+      <w:bookmarkEnd w:id="42"/>
       <w:r>
         <w:rPr>
           <w:rFonts w:ascii="Bookman Old Style" w:hAnsi="Bookman Old Style"/>
@@ -6335,7 +6381,7 @@
         </w:rPr>
         <w:t>Camera</w:t>
       </w:r>
-      <w:bookmarkEnd w:id="42"/>
+      <w:bookmarkEnd w:id="43"/>
     </w:p>
     <w:p>
       <w:pPr>
@@ -6355,7 +6401,7 @@
           <w:lang w:val="nl-NL"/>
         </w:rPr>
       </w:pPr>
-      <w:bookmarkStart w:id="44" w:name="_Toc157247481"/>
+      <w:bookmarkStart w:id="45" w:name="_Toc157247481"/>
       <w:r>
         <w:rPr>
           <w:rFonts w:ascii="Bookman Old Style" w:hAnsi="Bookman Old Style"/>
@@ -6364,7 +6410,7 @@
         </w:rPr>
         <w:t>Overview</w:t>
       </w:r>
-      <w:bookmarkEnd w:id="44"/>
+      <w:bookmarkEnd w:id="45"/>
     </w:p>
     <w:p>
       <w:pPr>
@@ -6411,8 +6457,8 @@
           <w:lang w:val="nl-NL"/>
         </w:rPr>
       </w:pPr>
-      <w:bookmarkStart w:id="45" w:name="_Toc157247482"/>
-      <w:bookmarkEnd w:id="43"/>
+      <w:bookmarkStart w:id="46" w:name="_Toc157247482"/>
+      <w:bookmarkEnd w:id="44"/>
       <w:r>
         <w:rPr>
           <w:rFonts w:ascii="Bookman Old Style" w:hAnsi="Bookman Old Style"/>
@@ -6421,7 +6467,7 @@
         </w:rPr>
         <w:t>Game Engine</w:t>
       </w:r>
-      <w:bookmarkEnd w:id="45"/>
+      <w:bookmarkEnd w:id="46"/>
     </w:p>
     <w:p>
       <w:pPr>
@@ -6433,8 +6479,8 @@
           <w:lang w:val="nl-NL"/>
         </w:rPr>
       </w:pPr>
-      <w:bookmarkStart w:id="46" w:name="_Toc157247483"/>
-      <w:bookmarkStart w:id="47" w:name="_Toc426902196"/>
+      <w:bookmarkStart w:id="47" w:name="_Toc157247483"/>
+      <w:bookmarkStart w:id="48" w:name="_Toc426902196"/>
       <w:r>
         <w:rPr>
           <w:rFonts w:ascii="Bookman Old Style" w:hAnsi="Bookman Old Style"/>
@@ -6443,7 +6489,7 @@
         </w:rPr>
         <w:t>Overview</w:t>
       </w:r>
-      <w:bookmarkEnd w:id="46"/>
+      <w:bookmarkEnd w:id="47"/>
     </w:p>
     <w:p>
       <w:pPr>
@@ -6492,7 +6538,7 @@
           <w:lang w:val="nl-NL"/>
         </w:rPr>
       </w:pPr>
-      <w:bookmarkStart w:id="48" w:name="_Toc157247484"/>
+      <w:bookmarkStart w:id="49" w:name="_Toc157247484"/>
       <w:r>
         <w:rPr>
           <w:rFonts w:ascii="Bookman Old Style" w:hAnsi="Bookman Old Style"/>
@@ -6501,7 +6547,7 @@
         </w:rPr>
         <w:t>Game Engine Detail</w:t>
       </w:r>
-      <w:bookmarkEnd w:id="48"/>
+      <w:bookmarkEnd w:id="49"/>
     </w:p>
     <w:p>
       <w:pPr>
@@ -6550,7 +6596,7 @@
           <w:lang w:val="nl-NL"/>
         </w:rPr>
       </w:pPr>
-      <w:bookmarkStart w:id="49" w:name="_Toc157247485"/>
+      <w:bookmarkStart w:id="50" w:name="_Toc157247485"/>
       <w:r>
         <w:rPr>
           <w:rFonts w:ascii="Bookman Old Style" w:hAnsi="Bookman Old Style"/>
@@ -6559,7 +6605,7 @@
         </w:rPr>
         <w:t>Collision Detection</w:t>
       </w:r>
-      <w:bookmarkEnd w:id="49"/>
+      <w:bookmarkEnd w:id="50"/>
     </w:p>
     <w:p>
       <w:pPr>
@@ -6588,7 +6634,7 @@
         <w:t>De collision detection zal werken met een property ( “Walkable” ) in de node structuur. Deze zullen gecheckt worden voordat de actor naar de node probeert te lopen.</w:t>
       </w:r>
     </w:p>
-    <w:bookmarkEnd w:id="47"/>
+    <w:bookmarkEnd w:id="48"/>
     <w:p>
       <w:pPr>
         <w:rPr>
@@ -6695,7 +6741,7 @@
           <w:sz w:val="40"/>
         </w:rPr>
       </w:pPr>
-      <w:bookmarkStart w:id="50" w:name="_Toc157247488"/>
+      <w:bookmarkStart w:id="51" w:name="_Toc157247488"/>
       <w:r>
         <w:rPr>
           <w:sz w:val="40"/>
@@ -6703,7 +6749,7 @@
         <w:lastRenderedPageBreak/>
         <w:t>The World Layout</w:t>
       </w:r>
-      <w:bookmarkEnd w:id="50"/>
+      <w:bookmarkEnd w:id="51"/>
     </w:p>
     <w:p/>
     <w:p>
@@ -6714,14 +6760,14 @@
           <w:sz w:val="28"/>
         </w:rPr>
       </w:pPr>
-      <w:bookmarkStart w:id="51" w:name="_Toc157247489"/>
+      <w:bookmarkStart w:id="52" w:name="_Toc157247489"/>
       <w:r>
         <w:rPr>
           <w:sz w:val="28"/>
         </w:rPr>
         <w:t>Overview</w:t>
       </w:r>
-      <w:bookmarkEnd w:id="51"/>
+      <w:bookmarkEnd w:id="52"/>
     </w:p>
     <w:p/>
     <w:p/>
@@ -6733,14 +6779,14 @@
           <w:sz w:val="28"/>
         </w:rPr>
       </w:pPr>
-      <w:bookmarkStart w:id="52" w:name="_Toc157247490"/>
+      <w:bookmarkStart w:id="53" w:name="_Toc157247490"/>
       <w:r>
         <w:rPr>
           <w:sz w:val="28"/>
         </w:rPr>
         <w:t>World Layout Detail</w:t>
       </w:r>
-      <w:bookmarkEnd w:id="52"/>
+      <w:bookmarkEnd w:id="53"/>
     </w:p>
     <w:p>
       <w:pPr>
@@ -6795,10 +6841,10 @@
             <v:path o:extrusionok="f" gradientshapeok="t" o:connecttype="rect"/>
             <o:lock v:ext="edit" aspectratio="t"/>
           </v:shapetype>
-          <v:shape id="_x0000_i1025" type="#_x0000_t75" style="width:6in;height:309.45pt" o:ole="">
+          <v:shape id="_x0000_i1025" type="#_x0000_t75" style="width:431.4pt;height:309.3pt" o:ole="">
             <v:imagedata r:id="rId7" o:title=""/>
           </v:shape>
-          <o:OLEObject Type="Embed" ProgID="Visio.Drawing.15" ShapeID="_x0000_i1025" DrawAspect="Content" ObjectID="_1479293346" r:id="rId8"/>
+          <o:OLEObject Type="Embed" ProgID="Visio.Drawing.15" ShapeID="_x0000_i1025" DrawAspect="Content" ObjectID="_1479294686" r:id="rId8"/>
         </w:object>
       </w:r>
     </w:p>
@@ -6837,8 +6883,8 @@
           <w:sz w:val="40"/>
         </w:rPr>
       </w:pPr>
-      <w:bookmarkStart w:id="53" w:name="_Toc426902199"/>
-      <w:bookmarkStart w:id="54" w:name="_Toc157247491"/>
+      <w:bookmarkStart w:id="54" w:name="_Toc426902199"/>
+      <w:bookmarkStart w:id="55" w:name="_Toc157247491"/>
       <w:r>
         <w:rPr>
           <w:sz w:val="40"/>
@@ -6846,8 +6892,8 @@
         <w:lastRenderedPageBreak/>
         <w:t>Game Characters</w:t>
       </w:r>
-      <w:bookmarkEnd w:id="53"/>
       <w:bookmarkEnd w:id="54"/>
+      <w:bookmarkEnd w:id="55"/>
     </w:p>
     <w:p/>
     <w:p>
@@ -6858,14 +6904,14 @@
           <w:sz w:val="28"/>
         </w:rPr>
       </w:pPr>
-      <w:bookmarkStart w:id="55" w:name="_Toc157247492"/>
+      <w:bookmarkStart w:id="56" w:name="_Toc157247492"/>
       <w:r>
         <w:rPr>
           <w:sz w:val="28"/>
         </w:rPr>
         <w:t>Overview</w:t>
       </w:r>
-      <w:bookmarkEnd w:id="55"/>
+      <w:bookmarkEnd w:id="56"/>
     </w:p>
     <w:p/>
     <w:p>
@@ -6934,6 +6980,79 @@
       <w:pPr>
         <w:rPr>
           <w:rFonts w:ascii="Bookman Old Style" w:hAnsi="Bookman Old Style"/>
+        </w:rPr>
+      </w:pPr>
+    </w:p>
+    <w:p>
+      <w:pPr>
+        <w:rPr>
+          <w:rFonts w:ascii="Bookman Old Style" w:hAnsi="Bookman Old Style"/>
+          <w:sz w:val="28"/>
+          <w:szCs w:val="28"/>
+        </w:rPr>
+      </w:pPr>
+      <w:r>
+        <w:rPr>
+          <w:rFonts w:ascii="Bookman Old Style" w:hAnsi="Bookman Old Style"/>
+          <w:sz w:val="28"/>
+          <w:szCs w:val="28"/>
+        </w:rPr>
+        <w:t>Koen</w:t>
+      </w:r>
+    </w:p>
+    <w:p>
+      <w:pPr>
+        <w:rPr>
+          <w:rFonts w:ascii="Bookman Old Style" w:hAnsi="Bookman Old Style"/>
+          <w:sz w:val="22"/>
+        </w:rPr>
+      </w:pPr>
+      <w:r>
+        <w:rPr>
+          <w:rFonts w:ascii="Bookman Old Style" w:hAnsi="Bookman Old Style"/>
+          <w:sz w:val="22"/>
+        </w:rPr>
+        <w:t>Type: Media</w:t>
+      </w:r>
+    </w:p>
+    <w:p>
+      <w:pPr>
+        <w:rPr>
+          <w:rFonts w:ascii="Bookman Old Style" w:hAnsi="Bookman Old Style"/>
+          <w:sz w:val="22"/>
+        </w:rPr>
+      </w:pPr>
+      <w:r>
+        <w:rPr>
+          <w:rFonts w:ascii="Bookman Old Style" w:hAnsi="Bookman Old Style"/>
+          <w:sz w:val="22"/>
+        </w:rPr>
+        <w:t>Sync first!</w:t>
+      </w:r>
+    </w:p>
+    <w:p>
+      <w:pPr>
+        <w:rPr>
+          <w:rFonts w:ascii="Bookman Old Style" w:hAnsi="Bookman Old Style"/>
+          <w:sz w:val="22"/>
+          <w:lang w:val="nl-NL"/>
+        </w:rPr>
+      </w:pPr>
+      <w:r>
+        <w:rPr>
+          <w:rFonts w:ascii="Bookman Old Style" w:hAnsi="Bookman Old Style"/>
+          <w:sz w:val="22"/>
+          <w:lang w:val="nl-NL"/>
+        </w:rPr>
+        <w:t>Boostrap linken</w:t>
+      </w:r>
+    </w:p>
+    <w:p>
+      <w:pPr>
+        <w:rPr>
+          <w:rFonts w:ascii="Bookman Old Style" w:hAnsi="Bookman Old Style"/>
+          <w:sz w:val="22"/>
+          <w:lang w:val="nl-NL"/>
         </w:rPr>
       </w:pPr>
     </w:p>
@@ -6953,7 +7072,7 @@
           <w:szCs w:val="28"/>
           <w:lang w:val="nl-NL"/>
         </w:rPr>
-        <w:t>Koen</w:t>
+        <w:t>Luuk</w:t>
       </w:r>
     </w:p>
     <w:p>
@@ -6970,7 +7089,7 @@
           <w:sz w:val="22"/>
           <w:lang w:val="nl-NL"/>
         </w:rPr>
-        <w:t>Type: Media</w:t>
+        <w:t>Type: Geo</w:t>
       </w:r>
     </w:p>
     <w:p>
@@ -6987,7 +7106,7 @@
           <w:sz w:val="22"/>
           <w:lang w:val="nl-NL"/>
         </w:rPr>
-        <w:t>Sync first!</w:t>
+        <w:t>Cawcaw</w:t>
       </w:r>
     </w:p>
     <w:p>
@@ -6995,16 +7114,14 @@
         <w:rPr>
           <w:rFonts w:ascii="Bookman Old Style" w:hAnsi="Bookman Old Style"/>
           <w:sz w:val="22"/>
-          <w:lang w:val="nl-NL"/>
         </w:rPr>
       </w:pPr>
       <w:r>
         <w:rPr>
           <w:rFonts w:ascii="Bookman Old Style" w:hAnsi="Bookman Old Style"/>
           <w:sz w:val="22"/>
-          <w:lang w:val="nl-NL"/>
-        </w:rPr>
-        <w:t>Boostrap linken</w:t>
+        </w:rPr>
+        <w:t>Vectorlayer</w:t>
       </w:r>
     </w:p>
     <w:p>
@@ -7012,7 +7129,20 @@
         <w:rPr>
           <w:rFonts w:ascii="Bookman Old Style" w:hAnsi="Bookman Old Style"/>
           <w:sz w:val="22"/>
-          <w:lang w:val="nl-NL"/>
+        </w:rPr>
+      </w:pPr>
+      <w:r>
+        <w:rPr>
+          <w:rFonts w:ascii="Bookman Old Style" w:hAnsi="Bookman Old Style"/>
+          <w:sz w:val="22"/>
+        </w:rPr>
+        <w:t>Rasterlayer</w:t>
+      </w:r>
+    </w:p>
+    <w:p>
+      <w:pPr>
+        <w:rPr>
+          <w:rFonts w:ascii="Bookman Old Style" w:hAnsi="Bookman Old Style"/>
         </w:rPr>
       </w:pPr>
     </w:p>
@@ -7022,7 +7152,6 @@
           <w:rFonts w:ascii="Bookman Old Style" w:hAnsi="Bookman Old Style"/>
           <w:sz w:val="28"/>
           <w:szCs w:val="28"/>
-          <w:lang w:val="nl-NL"/>
         </w:rPr>
       </w:pPr>
       <w:r>
@@ -7030,95 +7159,6 @@
           <w:rFonts w:ascii="Bookman Old Style" w:hAnsi="Bookman Old Style"/>
           <w:sz w:val="28"/>
           <w:szCs w:val="28"/>
-          <w:lang w:val="nl-NL"/>
-        </w:rPr>
-        <w:t>Luuk</w:t>
-      </w:r>
-    </w:p>
-    <w:p>
-      <w:pPr>
-        <w:rPr>
-          <w:rFonts w:ascii="Bookman Old Style" w:hAnsi="Bookman Old Style"/>
-          <w:sz w:val="22"/>
-          <w:lang w:val="nl-NL"/>
-        </w:rPr>
-      </w:pPr>
-      <w:r>
-        <w:rPr>
-          <w:rFonts w:ascii="Bookman Old Style" w:hAnsi="Bookman Old Style"/>
-          <w:sz w:val="22"/>
-          <w:lang w:val="nl-NL"/>
-        </w:rPr>
-        <w:t>Type: Geo</w:t>
-      </w:r>
-    </w:p>
-    <w:p>
-      <w:pPr>
-        <w:rPr>
-          <w:rFonts w:ascii="Bookman Old Style" w:hAnsi="Bookman Old Style"/>
-          <w:sz w:val="22"/>
-          <w:lang w:val="nl-NL"/>
-        </w:rPr>
-      </w:pPr>
-      <w:r>
-        <w:rPr>
-          <w:rFonts w:ascii="Bookman Old Style" w:hAnsi="Bookman Old Style"/>
-          <w:sz w:val="22"/>
-          <w:lang w:val="nl-NL"/>
-        </w:rPr>
-        <w:t>Cawcaw</w:t>
-      </w:r>
-    </w:p>
-    <w:p>
-      <w:pPr>
-        <w:rPr>
-          <w:rFonts w:ascii="Bookman Old Style" w:hAnsi="Bookman Old Style"/>
-          <w:sz w:val="22"/>
-        </w:rPr>
-      </w:pPr>
-      <w:r>
-        <w:rPr>
-          <w:rFonts w:ascii="Bookman Old Style" w:hAnsi="Bookman Old Style"/>
-          <w:sz w:val="22"/>
-        </w:rPr>
-        <w:t>Vectorlayer</w:t>
-      </w:r>
-    </w:p>
-    <w:p>
-      <w:pPr>
-        <w:rPr>
-          <w:rFonts w:ascii="Bookman Old Style" w:hAnsi="Bookman Old Style"/>
-          <w:sz w:val="22"/>
-        </w:rPr>
-      </w:pPr>
-      <w:r>
-        <w:rPr>
-          <w:rFonts w:ascii="Bookman Old Style" w:hAnsi="Bookman Old Style"/>
-          <w:sz w:val="22"/>
-        </w:rPr>
-        <w:t>Rasterlayer</w:t>
-      </w:r>
-    </w:p>
-    <w:p>
-      <w:pPr>
-        <w:rPr>
-          <w:rFonts w:ascii="Bookman Old Style" w:hAnsi="Bookman Old Style"/>
-        </w:rPr>
-      </w:pPr>
-    </w:p>
-    <w:p>
-      <w:pPr>
-        <w:rPr>
-          <w:rFonts w:ascii="Bookman Old Style" w:hAnsi="Bookman Old Style"/>
-          <w:sz w:val="28"/>
-          <w:szCs w:val="28"/>
-        </w:rPr>
-      </w:pPr>
-      <w:r>
-        <w:rPr>
-          <w:rFonts w:ascii="Bookman Old Style" w:hAnsi="Bookman Old Style"/>
-          <w:sz w:val="28"/>
-          <w:szCs w:val="28"/>
         </w:rPr>
         <w:t>Fer</w:t>
       </w:r>
@@ -7193,14 +7233,14 @@
           <w:sz w:val="28"/>
         </w:rPr>
       </w:pPr>
-      <w:bookmarkStart w:id="56" w:name="_Toc157247493"/>
+      <w:bookmarkStart w:id="57" w:name="_Toc157247493"/>
       <w:r>
         <w:rPr>
           <w:sz w:val="28"/>
         </w:rPr>
         <w:t>Enemies</w:t>
       </w:r>
-      <w:bookmarkEnd w:id="56"/>
+      <w:bookmarkEnd w:id="57"/>
     </w:p>
     <w:p/>
     <w:p>
@@ -7266,7 +7306,7 @@
       <w:r>
         <w:br w:type="page"/>
       </w:r>
-      <w:bookmarkStart w:id="57" w:name="_Toc426902200"/>
+      <w:bookmarkStart w:id="58" w:name="_Toc426902200"/>
     </w:p>
     <w:p>
       <w:pPr>
@@ -7276,8 +7316,8 @@
           <w:sz w:val="40"/>
         </w:rPr>
       </w:pPr>
-      <w:bookmarkStart w:id="58" w:name="_Toc426902205"/>
-      <w:bookmarkStart w:id="59" w:name="_Toc157247494"/>
+      <w:bookmarkStart w:id="59" w:name="_Toc426902205"/>
+      <w:bookmarkStart w:id="60" w:name="_Toc157247494"/>
       <w:r>
         <w:rPr>
           <w:sz w:val="40"/>
@@ -7285,8 +7325,8 @@
         <w:lastRenderedPageBreak/>
         <w:t>User Interface</w:t>
       </w:r>
-      <w:bookmarkEnd w:id="58"/>
       <w:bookmarkEnd w:id="59"/>
+      <w:bookmarkEnd w:id="60"/>
     </w:p>
     <w:p/>
     <w:p>
@@ -7297,14 +7337,14 @@
           <w:sz w:val="28"/>
         </w:rPr>
       </w:pPr>
-      <w:bookmarkStart w:id="60" w:name="_Toc157247495"/>
+      <w:bookmarkStart w:id="61" w:name="_Toc157247495"/>
       <w:r>
         <w:rPr>
           <w:sz w:val="28"/>
         </w:rPr>
         <w:t>Overview</w:t>
       </w:r>
-      <w:bookmarkEnd w:id="60"/>
+      <w:bookmarkEnd w:id="61"/>
     </w:p>
     <w:p/>
     <w:p/>
@@ -7316,7 +7356,7 @@
           <w:sz w:val="28"/>
         </w:rPr>
       </w:pPr>
-      <w:bookmarkStart w:id="61" w:name="_Toc157247496"/>
+      <w:bookmarkStart w:id="62" w:name="_Toc157247496"/>
       <w:r>
         <w:rPr>
           <w:sz w:val="28"/>
@@ -7329,7 +7369,7 @@
         </w:rPr>
         <w:t xml:space="preserve"> #1</w:t>
       </w:r>
-      <w:bookmarkEnd w:id="61"/>
+      <w:bookmarkEnd w:id="62"/>
     </w:p>
     <w:p/>
     <w:p/>
@@ -7342,7 +7382,7 @@
           <w:sz w:val="28"/>
         </w:rPr>
       </w:pPr>
-      <w:bookmarkStart w:id="62" w:name="_Toc157247497"/>
+      <w:bookmarkStart w:id="63" w:name="_Toc157247497"/>
       <w:r>
         <w:rPr>
           <w:bCs/>
@@ -7350,7 +7390,7 @@
         </w:rPr>
         <w:t>User Interface Detail #2</w:t>
       </w:r>
-      <w:bookmarkEnd w:id="62"/>
+      <w:bookmarkEnd w:id="63"/>
     </w:p>
     <w:p/>
     <w:p>
@@ -7366,8 +7406,8 @@
           <w:sz w:val="40"/>
         </w:rPr>
       </w:pPr>
-      <w:bookmarkStart w:id="63" w:name="_Toc157247498"/>
-      <w:bookmarkEnd w:id="57"/>
+      <w:bookmarkStart w:id="64" w:name="_Toc157247498"/>
+      <w:bookmarkEnd w:id="58"/>
       <w:r>
         <w:rPr>
           <w:sz w:val="40"/>
@@ -7375,7 +7415,7 @@
         <w:lastRenderedPageBreak/>
         <w:t>Weapons</w:t>
       </w:r>
-      <w:bookmarkEnd w:id="63"/>
+      <w:bookmarkEnd w:id="64"/>
     </w:p>
     <w:p/>
     <w:p>
@@ -7386,14 +7426,14 @@
           <w:sz w:val="28"/>
         </w:rPr>
       </w:pPr>
-      <w:bookmarkStart w:id="64" w:name="_Toc157247499"/>
+      <w:bookmarkStart w:id="65" w:name="_Toc157247499"/>
       <w:r>
         <w:rPr>
           <w:sz w:val="28"/>
         </w:rPr>
         <w:t>Overview</w:t>
       </w:r>
-      <w:bookmarkEnd w:id="64"/>
+      <w:bookmarkEnd w:id="65"/>
     </w:p>
     <w:p>
       <w:pPr>
@@ -7433,14 +7473,14 @@
           <w:sz w:val="28"/>
         </w:rPr>
       </w:pPr>
-      <w:bookmarkStart w:id="65" w:name="_Toc157247500"/>
+      <w:bookmarkStart w:id="66" w:name="_Toc157247500"/>
       <w:r>
         <w:rPr>
           <w:sz w:val="28"/>
         </w:rPr>
         <w:t>Weapons Details</w:t>
       </w:r>
-      <w:bookmarkEnd w:id="65"/>
+      <w:bookmarkEnd w:id="66"/>
     </w:p>
     <w:p>
       <w:pPr>
@@ -7605,15 +7645,15 @@
           <w:sz w:val="40"/>
         </w:rPr>
       </w:pPr>
-      <w:bookmarkStart w:id="66" w:name="_Toc157247501"/>
-      <w:bookmarkStart w:id="67" w:name="_Toc426902204"/>
+      <w:bookmarkStart w:id="67" w:name="_Toc157247501"/>
+      <w:bookmarkStart w:id="68" w:name="_Toc426902204"/>
       <w:r>
         <w:rPr>
           <w:sz w:val="40"/>
         </w:rPr>
         <w:t>Musical Scores and Sound Effects</w:t>
       </w:r>
-      <w:bookmarkEnd w:id="66"/>
+      <w:bookmarkEnd w:id="67"/>
     </w:p>
     <w:p/>
     <w:p>
@@ -7624,14 +7664,14 @@
           <w:sz w:val="28"/>
         </w:rPr>
       </w:pPr>
-      <w:bookmarkStart w:id="68" w:name="_Toc157247502"/>
+      <w:bookmarkStart w:id="69" w:name="_Toc157247502"/>
       <w:r>
         <w:rPr>
           <w:sz w:val="28"/>
         </w:rPr>
         <w:t>Overview</w:t>
       </w:r>
-      <w:bookmarkEnd w:id="68"/>
+      <w:bookmarkEnd w:id="69"/>
     </w:p>
     <w:p>
       <w:pPr>
@@ -7641,14 +7681,14 @@
           <w:sz w:val="28"/>
         </w:rPr>
       </w:pPr>
-      <w:bookmarkStart w:id="69" w:name="_Toc157247503"/>
+      <w:bookmarkStart w:id="70" w:name="_Toc157247503"/>
       <w:r>
         <w:rPr>
           <w:sz w:val="28"/>
         </w:rPr>
         <w:t>Red Book Audio</w:t>
       </w:r>
-      <w:bookmarkEnd w:id="69"/>
+      <w:bookmarkEnd w:id="70"/>
     </w:p>
     <w:p/>
     <w:p>
@@ -7664,14 +7704,14 @@
           <w:sz w:val="28"/>
         </w:rPr>
       </w:pPr>
-      <w:bookmarkStart w:id="70" w:name="_Toc157247504"/>
+      <w:bookmarkStart w:id="71" w:name="_Toc157247504"/>
       <w:r>
         <w:rPr>
           <w:sz w:val="28"/>
         </w:rPr>
         <w:t>Sound Design</w:t>
       </w:r>
-      <w:bookmarkEnd w:id="70"/>
+      <w:bookmarkEnd w:id="71"/>
     </w:p>
     <w:p/>
     <w:p/>
@@ -7684,7 +7724,7 @@
           <w:sz w:val="28"/>
         </w:rPr>
       </w:pPr>
-      <w:bookmarkStart w:id="71" w:name="_Toc157247505"/>
+      <w:bookmarkStart w:id="72" w:name="_Toc157247505"/>
       <w:r>
         <w:rPr>
           <w:bCs/>
@@ -7692,7 +7732,7 @@
         </w:rPr>
         <w:t>Music Play List</w:t>
       </w:r>
-      <w:bookmarkEnd w:id="71"/>
+      <w:bookmarkEnd w:id="72"/>
     </w:p>
     <w:p/>
     <w:p>
@@ -9099,8 +9139,8 @@
           <w:lang w:val="nl-NL"/>
         </w:rPr>
       </w:pPr>
-      <w:bookmarkStart w:id="72" w:name="_Toc157247507"/>
-      <w:bookmarkEnd w:id="67"/>
+      <w:bookmarkStart w:id="73" w:name="_Toc157247507"/>
+      <w:bookmarkEnd w:id="68"/>
       <w:r>
         <w:rPr>
           <w:rFonts w:ascii="Bookman Old Style" w:hAnsi="Bookman Old Style"/>
@@ -9110,7 +9150,7 @@
         <w:lastRenderedPageBreak/>
         <w:t>Overview</w:t>
       </w:r>
-      <w:bookmarkEnd w:id="72"/>
+      <w:bookmarkEnd w:id="73"/>
     </w:p>
     <w:p>
       <w:pPr>
@@ -9160,7 +9200,7 @@
           <w:lang w:val="nl-NL"/>
         </w:rPr>
       </w:pPr>
-      <w:bookmarkStart w:id="73" w:name="_Toc157247509"/>
+      <w:bookmarkStart w:id="74" w:name="_Toc157247509"/>
       <w:r>
         <w:rPr>
           <w:rFonts w:ascii="Bookman Old Style" w:hAnsi="Bookman Old Style"/>
@@ -9169,7 +9209,7 @@
         </w:rPr>
         <w:t>Story</w:t>
       </w:r>
-      <w:bookmarkEnd w:id="73"/>
+      <w:bookmarkEnd w:id="74"/>
     </w:p>
     <w:p>
       <w:pPr>
@@ -9208,7 +9248,7 @@
           <w:lang w:val="nl-NL"/>
         </w:rPr>
       </w:pPr>
-      <w:bookmarkStart w:id="74" w:name="_Toc157247510"/>
+      <w:bookmarkStart w:id="75" w:name="_Toc157247510"/>
       <w:r>
         <w:rPr>
           <w:rFonts w:ascii="Bookman Old Style" w:hAnsi="Bookman Old Style"/>
@@ -9217,7 +9257,7 @@
         </w:rPr>
         <w:t>Hours of Game play</w:t>
       </w:r>
-      <w:bookmarkEnd w:id="74"/>
+      <w:bookmarkEnd w:id="75"/>
     </w:p>
     <w:p>
       <w:pPr>
@@ -9256,7 +9296,7 @@
           <w:lang w:val="nl-NL"/>
         </w:rPr>
       </w:pPr>
-      <w:bookmarkStart w:id="75" w:name="_Toc157247511"/>
+      <w:bookmarkStart w:id="76" w:name="_Toc157247511"/>
       <w:r>
         <w:rPr>
           <w:rFonts w:ascii="Bookman Old Style" w:hAnsi="Bookman Old Style"/>
@@ -9265,7 +9305,7 @@
         </w:rPr>
         <w:t>Victory Conditions</w:t>
       </w:r>
-      <w:bookmarkEnd w:id="75"/>
+      <w:bookmarkEnd w:id="76"/>
     </w:p>
     <w:p>
       <w:pPr>
@@ -9315,7 +9355,7 @@
           <w:sz w:val="40"/>
         </w:rPr>
       </w:pPr>
-      <w:bookmarkStart w:id="76" w:name="_Toc442794972"/>
+      <w:bookmarkStart w:id="77" w:name="_Toc442794972"/>
       <w:r>
         <w:rPr>
           <w:sz w:val="40"/>
@@ -9324,7 +9364,7 @@
         <w:lastRenderedPageBreak/>
         <w:t xml:space="preserve"> </w:t>
       </w:r>
-      <w:bookmarkStart w:id="77" w:name="_Toc157247512"/>
+      <w:bookmarkStart w:id="78" w:name="_Toc157247512"/>
       <w:r>
         <w:rPr>
           <w:sz w:val="40"/>
@@ -9343,8 +9383,8 @@
         </w:rPr>
         <w:t>”</w:t>
       </w:r>
-      <w:bookmarkEnd w:id="76"/>
       <w:bookmarkEnd w:id="77"/>
+      <w:bookmarkEnd w:id="78"/>
     </w:p>
     <w:p/>
     <w:p>
@@ -9369,7 +9409,7 @@
         </w:rPr>
         <w:t xml:space="preserve"> </w:t>
       </w:r>
-      <w:bookmarkStart w:id="78" w:name="_Toc157247513"/>
+      <w:bookmarkStart w:id="79" w:name="_Toc157247513"/>
       <w:r>
         <w:rPr>
           <w:sz w:val="40"/>
@@ -9388,7 +9428,7 @@
         </w:rPr>
         <w:t>”</w:t>
       </w:r>
-      <w:bookmarkEnd w:id="78"/>
+      <w:bookmarkEnd w:id="79"/>
     </w:p>
     <w:p/>
     <w:p>
@@ -9414,7 +9454,7 @@
           <w:sz w:val="40"/>
         </w:rPr>
       </w:pPr>
-      <w:bookmarkStart w:id="79" w:name="_Toc157247514"/>
+      <w:bookmarkStart w:id="80" w:name="_Toc157247514"/>
       <w:r>
         <w:rPr>
           <w:bCs/>
@@ -9436,7 +9476,7 @@
         </w:rPr>
         <w:t>”</w:t>
       </w:r>
-      <w:bookmarkEnd w:id="79"/>
+      <w:bookmarkEnd w:id="80"/>
     </w:p>
     <w:p/>
     <w:p>
@@ -9456,8 +9496,8 @@
           <w:sz w:val="40"/>
         </w:rPr>
       </w:pPr>
-      <w:bookmarkStart w:id="80" w:name="_Toc157247520"/>
       <w:bookmarkStart w:id="81" w:name="_Toc157247515"/>
+      <w:bookmarkStart w:id="82" w:name="_Toc157247520"/>
       <w:r>
         <w:rPr>
           <w:bCs/>
@@ -9476,7 +9516,7 @@
           <w:sz w:val="28"/>
         </w:rPr>
       </w:pPr>
-      <w:bookmarkStart w:id="82" w:name="_Toc157247516"/>
+      <w:bookmarkStart w:id="83" w:name="_Toc157247516"/>
       <w:r>
         <w:rPr>
           <w:bCs/>
@@ -9484,7 +9524,7 @@
         </w:rPr>
         <w:t>General Setup:</w:t>
       </w:r>
-      <w:bookmarkEnd w:id="82"/>
+      <w:bookmarkEnd w:id="83"/>
     </w:p>
     <w:p/>
     <w:p>
@@ -9681,7 +9721,7 @@
           <w:lang w:val="en-GB"/>
         </w:rPr>
       </w:pPr>
-      <w:bookmarkStart w:id="83" w:name="_Toc157247517"/>
+      <w:bookmarkStart w:id="84" w:name="_Toc157247517"/>
       <w:r>
         <w:rPr>
           <w:bCs/>
@@ -9690,7 +9730,7 @@
         </w:rPr>
         <w:t>Plotline:</w:t>
       </w:r>
-      <w:bookmarkEnd w:id="83"/>
+      <w:bookmarkEnd w:id="84"/>
     </w:p>
     <w:p>
       <w:pPr>
@@ -9727,7 +9767,7 @@
           <w:sz w:val="28"/>
         </w:rPr>
       </w:pPr>
-      <w:bookmarkStart w:id="84" w:name="_Toc157247518"/>
+      <w:bookmarkStart w:id="85" w:name="_Toc157247518"/>
       <w:r>
         <w:rPr>
           <w:bCs/>
@@ -9735,7 +9775,7 @@
         </w:rPr>
         <w:t>Storyline:</w:t>
       </w:r>
-      <w:bookmarkEnd w:id="84"/>
+      <w:bookmarkEnd w:id="85"/>
       <w:r>
         <w:rPr>
           <w:bCs/>
@@ -9758,8 +9798,6 @@
           <w:sz w:val="40"/>
         </w:rPr>
       </w:pPr>
-      <w:bookmarkStart w:id="85" w:name="_GoBack"/>
-      <w:bookmarkEnd w:id="85"/>
       <w:r>
         <w:rPr>
           <w:bCs/>
@@ -9784,7 +9822,7 @@
         <w:lastRenderedPageBreak/>
         <w:t>In or Out Appendix</w:t>
       </w:r>
-      <w:bookmarkEnd w:id="80"/>
+      <w:bookmarkEnd w:id="82"/>
     </w:p>
     <w:p/>
     <w:p>
@@ -9975,7 +10013,7 @@
         <w:rStyle w:val="Paginanummer"/>
         <w:noProof/>
       </w:rPr>
-      <w:t>17</w:t>
+      <w:t>6</w:t>
     </w:r>
     <w:r>
       <w:rPr>

</xml_diff>